<commit_message>
Cambios en documento hoja de vida
</commit_message>
<xml_diff>
--- a/Documentos/Hoja de vida (Aarón Grajales Gómez).docx
+++ b/Documentos/Hoja de vida (Aarón Grajales Gómez).docx
@@ -3701,56 +3701,14 @@
         <w:ind w:left="1701" w:right="-516"/>
         <w:jc w:val="both"/>
         <w:rPr>
-          <w:rFonts w:ascii="Arial" w:hAnsi="Arial" w:cs="Arial"/>
-          <w:b/>
-          <w:sz w:val="26"/>
-          <w:szCs w:val="26"/>
-        </w:rPr>
-      </w:pPr>
-      <w:r>
-        <w:rPr>
-          <w:rFonts w:ascii="Arial" w:hAnsi="Arial" w:cs="Arial"/>
-          <w:b/>
-          <w:sz w:val="26"/>
-          <w:szCs w:val="26"/>
-        </w:rPr>
-        <w:t>Asasasas</w:t>
-      </w:r>
-    </w:p>
-    <w:p>
-      <w:pPr>
-        <w:ind w:left="1701" w:right="-516"/>
-        <w:jc w:val="both"/>
-        <w:rPr>
-          <w:rFonts w:ascii="Arial" w:hAnsi="Arial" w:cs="Arial"/>
-          <w:b/>
-          <w:sz w:val="26"/>
-          <w:szCs w:val="26"/>
-        </w:rPr>
-      </w:pPr>
-      <w:r>
-        <w:rPr>
-          <w:rFonts w:ascii="Arial" w:hAnsi="Arial" w:cs="Arial"/>
-          <w:b/>
-          <w:sz w:val="26"/>
-          <w:szCs w:val="26"/>
-        </w:rPr>
-        <w:t>aassas</w:t>
-      </w:r>
-      <w:bookmarkStart w:id="0" w:name="_GoBack"/>
-      <w:bookmarkEnd w:id="0"/>
-    </w:p>
-    <w:p>
-      <w:pPr>
-        <w:ind w:left="1701" w:right="-516"/>
-        <w:jc w:val="both"/>
-        <w:rPr>
-          <w:del w:id="1" w:author="Aarón Grajales Gómez" w:date="2019-06-27T11:22:00Z"/>
-          <w:rFonts w:ascii="Trebuchet MS" w:hAnsi="Trebuchet MS" w:cs="Arial"/>
-          <w:sz w:val="26"/>
-          <w:szCs w:val="26"/>
-        </w:rPr>
-      </w:pPr>
+          <w:del w:id="0" w:author="Aarón Grajales Gómez" w:date="2019-06-27T11:22:00Z"/>
+          <w:rFonts w:ascii="Trebuchet MS" w:hAnsi="Trebuchet MS" w:cs="Arial"/>
+          <w:sz w:val="26"/>
+          <w:szCs w:val="26"/>
+        </w:rPr>
+      </w:pPr>
+      <w:bookmarkStart w:id="1" w:name="_GoBack"/>
+      <w:bookmarkEnd w:id="1"/>
     </w:p>
     <w:p>
       <w:pPr>
@@ -6813,7 +6771,7 @@
 </file>
 
 <file path=customXml/itemProps1.xml><?xml version="1.0" encoding="utf-8"?>
-<ds:datastoreItem xmlns:ds="http://schemas.openxmlformats.org/officeDocument/2006/customXml" ds:itemID="{2676C5B5-EC66-4565-B812-3981B2D52283}">
+<ds:datastoreItem xmlns:ds="http://schemas.openxmlformats.org/officeDocument/2006/customXml" ds:itemID="{6D3F5F11-0065-403B-821B-1680D4068A9C}">
   <ds:schemaRefs>
     <ds:schemaRef ds:uri="http://schemas.openxmlformats.org/officeDocument/2006/bibliography"/>
   </ds:schemaRefs>

</xml_diff>